<commit_message>
it's all coming together
</commit_message>
<xml_diff>
--- a/exercise 4/p19204.docx
+++ b/exercise 4/p19204.docx
@@ -1130,9 +1130,256 @@
           </w:r>
         </w:p>
         <w:p>
+          <w:pPr>
+            <w:pStyle w:val="Heading1"/>
+            <w:rPr>
+              <w:lang w:val="el-GR"/>
+            </w:rPr>
+          </w:pPr>
           <w:r>
             <w:br w:type="page"/>
           </w:r>
+          <w:r>
+            <w:rPr>
+              <w:lang w:val="el-GR"/>
+            </w:rPr>
+            <w:lastRenderedPageBreak/>
+            <w:t>Μέρος Α’</w:t>
+          </w:r>
+        </w:p>
+        <w:p>
+          <w:pPr>
+            <w:rPr>
+              <w:lang w:val="el-GR"/>
+            </w:rPr>
+          </w:pPr>
+        </w:p>
+        <w:p>
+          <w:pPr>
+            <w:rPr>
+              <w:lang w:val="el-GR"/>
+            </w:rPr>
+          </w:pPr>
+          <w:r>
+            <w:rPr>
+              <w:lang w:val="el-GR"/>
+            </w:rPr>
+            <w:t>Χρησιμοποιώντας τον κώδικα από την εκφώνηση της άσκησης, μπορούμε να δούμε στην πράξη τον «συναγερμό» που φτιάξαμε</w:t>
+          </w:r>
+          <w:r>
+            <w:rPr>
+              <w:lang w:val="el-GR"/>
+            </w:rPr>
+            <w:t>.</w:t>
+          </w:r>
+          <w:r>
+            <w:rPr>
+              <w:lang w:val="el-GR"/>
+            </w:rPr>
+            <w:t xml:space="preserve"> Βέβαια, θα χρειαστεί βάσει των συνθηκών να κάνουμε μερικές τροποποιήσεις, για να τον δούμε σε δράση.</w:t>
+          </w:r>
+          <w:r>
+            <w:rPr>
+              <w:lang w:val="el-GR"/>
+            </w:rPr>
+            <w:t xml:space="preserve"> </w:t>
+          </w:r>
+          <w:r>
+            <w:rPr>
+              <w:b/>
+              <w:bCs/>
+              <w:lang w:val="el-GR"/>
+            </w:rPr>
+            <w:t xml:space="preserve">Για παράδειγμα, μία από τις τροποποιήσεις που θα πρέπει να κάνουμε είναι να αλλάξουμε το κατώφλι της θερμοκρασίας, καθώς η θερμοκρασία στο </w:t>
+          </w:r>
+          <w:r>
+            <w:rPr>
+              <w:b/>
+              <w:bCs/>
+              <w:lang w:val="en-GB"/>
+            </w:rPr>
+            <w:t>Cooja</w:t>
+          </w:r>
+          <w:r>
+            <w:rPr>
+              <w:b/>
+              <w:bCs/>
+              <w:lang w:val="el-GR"/>
+            </w:rPr>
+            <w:t xml:space="preserve"> </w:t>
+          </w:r>
+          <w:r>
+            <w:rPr>
+              <w:b/>
+              <w:bCs/>
+              <w:lang w:val="el-GR"/>
+            </w:rPr>
+            <w:t>είναι πάντοτε σταθερή (στους 24.0°</w:t>
+          </w:r>
+          <w:r>
+            <w:rPr>
+              <w:b/>
+              <w:bCs/>
+              <w:lang w:val="en-GB"/>
+            </w:rPr>
+            <w:t>C</w:t>
+          </w:r>
+          <w:r>
+            <w:rPr>
+              <w:b/>
+              <w:bCs/>
+              <w:lang w:val="el-GR"/>
+            </w:rPr>
+            <w:t>).</w:t>
+          </w:r>
+          <w:r>
+            <w:rPr>
+              <w:b/>
+              <w:bCs/>
+              <w:lang w:val="el-GR"/>
+            </w:rPr>
+            <w:t xml:space="preserve"> </w:t>
+          </w:r>
+          <w:r>
+            <w:rPr>
+              <w:lang w:val="el-GR"/>
+            </w:rPr>
+            <w:t>Οπότε, βάσει αυτών των τροποποιήσεων, πάμε να δούμε τον συναγερμό.</w:t>
+          </w:r>
+        </w:p>
+        <w:p>
+          <w:pPr>
+            <w:rPr>
+              <w:lang w:val="el-GR"/>
+            </w:rPr>
+          </w:pPr>
+        </w:p>
+        <w:p>
+          <w:pPr>
+            <w:keepNext/>
+            <w:jc w:val="center"/>
+          </w:pPr>
+          <w:r>
+            <w:rPr>
+              <w:lang w:val="el-GR"/>
+            </w:rPr>
+            <w:drawing>
+              <wp:inline distT="0" distB="0" distL="0" distR="0" wp14:anchorId="5097BCEE" wp14:editId="424D494D">
+                <wp:extent cx="4052455" cy="3404755"/>
+                <wp:effectExtent l="0" t="0" r="5715" b="5715"/>
+                <wp:docPr id="295041639" name="Picture 1"/>
+                <wp:cNvGraphicFramePr>
+                  <a:graphicFrameLocks xmlns:a="http://schemas.openxmlformats.org/drawingml/2006/main" noChangeAspect="1"/>
+                </wp:cNvGraphicFramePr>
+                <a:graphic xmlns:a="http://schemas.openxmlformats.org/drawingml/2006/main">
+                  <a:graphicData uri="http://schemas.openxmlformats.org/drawingml/2006/picture">
+                    <pic:pic xmlns:pic="http://schemas.openxmlformats.org/drawingml/2006/picture">
+                      <pic:nvPicPr>
+                        <pic:cNvPr id="295041639" name=""/>
+                        <pic:cNvPicPr/>
+                      </pic:nvPicPr>
+                      <pic:blipFill>
+                        <a:blip r:embed="rId6"/>
+                        <a:stretch>
+                          <a:fillRect/>
+                        </a:stretch>
+                      </pic:blipFill>
+                      <pic:spPr>
+                        <a:xfrm>
+                          <a:off x="0" y="0"/>
+                          <a:ext cx="4057993" cy="3409408"/>
+                        </a:xfrm>
+                        <a:prstGeom prst="rect">
+                          <a:avLst/>
+                        </a:prstGeom>
+                      </pic:spPr>
+                    </pic:pic>
+                  </a:graphicData>
+                </a:graphic>
+              </wp:inline>
+            </w:drawing>
+          </w:r>
+        </w:p>
+        <w:p>
+          <w:pPr>
+            <w:pStyle w:val="Caption"/>
+            <w:jc w:val="center"/>
+            <w:rPr>
+              <w:lang w:val="el-GR"/>
+            </w:rPr>
+          </w:pPr>
+          <w:r>
+            <w:rPr>
+              <w:lang w:val="el-GR"/>
+            </w:rPr>
+            <w:t xml:space="preserve">Εικόνα </w:t>
+          </w:r>
+          <w:r>
+            <w:fldChar w:fldCharType="begin"/>
+          </w:r>
+          <w:r>
+            <w:rPr>
+              <w:lang w:val="el-GR"/>
+            </w:rPr>
+            <w:instrText xml:space="preserve"> </w:instrText>
+          </w:r>
+          <w:r>
+            <w:instrText>SEQ</w:instrText>
+          </w:r>
+          <w:r>
+            <w:rPr>
+              <w:lang w:val="el-GR"/>
+            </w:rPr>
+            <w:instrText xml:space="preserve"> Εικόνα \* </w:instrText>
+          </w:r>
+          <w:r>
+            <w:instrText>ARABIC</w:instrText>
+          </w:r>
+          <w:r>
+            <w:rPr>
+              <w:lang w:val="el-GR"/>
+            </w:rPr>
+            <w:instrText xml:space="preserve"> </w:instrText>
+          </w:r>
+          <w:r>
+            <w:fldChar w:fldCharType="separate"/>
+          </w:r>
+          <w:r>
+            <w:rPr>
+              <w:noProof/>
+              <w:lang w:val="el-GR"/>
+            </w:rPr>
+            <w:t>1</w:t>
+          </w:r>
+          <w:r>
+            <w:fldChar w:fldCharType="end"/>
+          </w:r>
+          <w:r>
+            <w:rPr>
+              <w:lang w:val="el-GR"/>
+            </w:rPr>
+            <w:t>: Ο συναγερμός με κατώφλι 28°</w:t>
+          </w:r>
+          <w:r>
+            <w:rPr>
+              <w:lang w:val="en-GB"/>
+            </w:rPr>
+            <w:t>C</w:t>
+          </w:r>
+          <w:r>
+            <w:rPr>
+              <w:lang w:val="el-GR"/>
+            </w:rPr>
+            <w:t>.</w:t>
+          </w:r>
+        </w:p>
+        <w:p>
+          <w:pPr>
+            <w:jc w:val="center"/>
+            <w:rPr>
+              <w:lang w:val="el-GR"/>
+            </w:rPr>
+          </w:pPr>
         </w:p>
       </w:sdtContent>
     </w:sdt>

</xml_diff>